<commit_message>
resp 23-26, 28 y 34
</commit_message>
<xml_diff>
--- a/TP - Programación sobre redes.docx
+++ b/TP - Programación sobre redes.docx
@@ -1,6 +1,6 @@
 
 <file path=word/document.xml><?xml version="1.0" encoding="utf-8"?>
-<w:document xmlns:wpc="http://schemas.microsoft.com/office/word/2010/wordprocessingCanvas" xmlns:cx="http://schemas.microsoft.com/office/drawing/2014/chartex" xmlns:cx1="http://schemas.microsoft.com/office/drawing/2015/9/8/chartex" xmlns:cx2="http://schemas.microsoft.com/office/drawing/2015/10/21/chartex" xmlns:cx3="http://schemas.microsoft.com/office/drawing/2016/5/9/chartex" xmlns:cx4="http://schemas.microsoft.com/office/drawing/2016/5/10/chartex" xmlns:cx5="http://schemas.microsoft.com/office/drawing/2016/5/11/chartex" xmlns:cx6="http://schemas.microsoft.com/office/drawing/2016/5/12/chartex" xmlns:cx7="http://schemas.microsoft.com/office/drawing/2016/5/13/chartex" xmlns:cx8="http://schemas.microsoft.com/office/drawing/2016/5/14/chartex" xmlns:mc="http://schemas.openxmlformats.org/markup-compatibility/2006" xmlns:aink="http://schemas.microsoft.com/office/drawing/2016/ink" xmlns:am3d="http://schemas.microsoft.com/office/drawing/2017/model3d" xmlns:o="urn:schemas-microsoft-com:office:office" xmlns:oel="http://schemas.microsoft.com/office/2019/extlst" xmlns:r="http://schemas.openxmlformats.org/officeDocument/2006/relationships" xmlns:m="http://schemas.openxmlformats.org/officeDocument/2006/math" xmlns:v="urn:schemas-microsoft-com:vml" xmlns:wp14="http://schemas.microsoft.com/office/word/2010/wordprocessingDrawing" xmlns:wp="http://schemas.openxmlformats.org/drawingml/2006/wordprocessingDrawing" xmlns:w10="urn:schemas-microsoft-com:office:word" xmlns:w="http://schemas.openxmlformats.org/wordprocessingml/2006/main" xmlns:w14="http://schemas.microsoft.com/office/word/2010/wordml" xmlns:w15="http://schemas.microsoft.com/office/word/2012/wordml" xmlns:w16cex="http://schemas.microsoft.com/office/word/2018/wordml/cex" xmlns:w16cid="http://schemas.microsoft.com/office/word/2016/wordml/cid" xmlns:w16="http://schemas.microsoft.com/office/word/2018/wordml" xmlns:w16du="http://schemas.microsoft.com/office/word/2023/wordml/word16du" xmlns:w16sdtdh="http://schemas.microsoft.com/office/word/2020/wordml/sdtdatahash" xmlns:w16se="http://schemas.microsoft.com/office/word/2015/wordml/symex" xmlns:wpg="http://schemas.microsoft.com/office/word/2010/wordprocessingGroup" xmlns:wpi="http://schemas.microsoft.com/office/word/2010/wordprocessingInk" xmlns:wne="http://schemas.microsoft.com/office/word/2006/wordml" xmlns:wps="http://schemas.microsoft.com/office/word/2010/wordprocessingShape" mc:Ignorable="w14 w15 w16se w16cid w16 w16cex w16sdtdh w16du wp14">
+<w:document xmlns:wpc="http://schemas.microsoft.com/office/word/2010/wordprocessingCanvas" xmlns:mc="http://schemas.openxmlformats.org/markup-compatibility/2006" xmlns:o="urn:schemas-microsoft-com:office:office" xmlns:r="http://schemas.openxmlformats.org/officeDocument/2006/relationships" xmlns:m="http://schemas.openxmlformats.org/officeDocument/2006/math" xmlns:v="urn:schemas-microsoft-com:vml" xmlns:wp14="http://schemas.microsoft.com/office/word/2010/wordprocessingDrawing" xmlns:wp="http://schemas.openxmlformats.org/drawingml/2006/wordprocessingDrawing" xmlns:w10="urn:schemas-microsoft-com:office:word" xmlns:w="http://schemas.openxmlformats.org/wordprocessingml/2006/main" xmlns:w14="http://schemas.microsoft.com/office/word/2010/wordml" xmlns:w15="http://schemas.microsoft.com/office/word/2012/wordml" xmlns:wpg="http://schemas.microsoft.com/office/word/2010/wordprocessingGroup" xmlns:wpi="http://schemas.microsoft.com/office/word/2010/wordprocessingInk" xmlns:wne="http://schemas.microsoft.com/office/word/2006/wordml" xmlns:wps="http://schemas.microsoft.com/office/word/2010/wordprocessingShape" mc:Ignorable="w14 w15 wp14">
   <w:body>
     <w:p>
       <w:pPr>
@@ -201,7 +201,15 @@
         <w:spacing w:before="240" w:after="240"/>
       </w:pPr>
       <w:r>
-        <w:t xml:space="preserve">Diferencias entre un Hub, Repetidor, </w:t>
+        <w:t xml:space="preserve">Diferencias entre un </w:t>
+      </w:r>
+      <w:proofErr w:type="spellStart"/>
+      <w:r>
+        <w:t>Hub</w:t>
+      </w:r>
+      <w:proofErr w:type="spellEnd"/>
+      <w:r>
+        <w:t xml:space="preserve">, Repetidor, </w:t>
       </w:r>
       <w:proofErr w:type="spellStart"/>
       <w:r>
@@ -326,7 +334,15 @@
         <w:t>-Fi, firewall o control parental</w:t>
       </w:r>
       <w:r>
-        <w:t xml:space="preserve">. Incluso, estos últimos pueden funcionar como switches o </w:t>
+        <w:t xml:space="preserve">. Incluso, estos últimos pueden funcionar como </w:t>
+      </w:r>
+      <w:proofErr w:type="spellStart"/>
+      <w:r>
+        <w:t>switches</w:t>
+      </w:r>
+      <w:proofErr w:type="spellEnd"/>
+      <w:r>
+        <w:t xml:space="preserve"> o </w:t>
       </w:r>
       <w:proofErr w:type="spellStart"/>
       <w:r>
@@ -525,21 +541,7 @@
           <w:lang w:val="es-AR"/>
         </w:rPr>
         <w:lastRenderedPageBreak/>
-        <w:t xml:space="preserve">NetBIOS es un protocolo de red que viene activado por defecto en las tarjetas de red en Windows. Está algo obsoleto y hoy en día no es muy utilizado. Sin </w:t>
-      </w:r>
-      <w:proofErr w:type="gramStart"/>
-      <w:r>
-        <w:rPr>
-          <w:lang w:val="es-AR"/>
-        </w:rPr>
-        <w:t>embargo</w:t>
-      </w:r>
-      <w:proofErr w:type="gramEnd"/>
-      <w:r>
-        <w:rPr>
-          <w:lang w:val="es-AR"/>
-        </w:rPr>
-        <w:t xml:space="preserve"> puede tener vulnerabilidades que son aprovechadas por los piratas informáticos para llevar a cabo diferentes métodos de ataques.</w:t>
+        <w:t>NetBIOS es un protocolo de red que viene activado por defecto en las tarjetas de red en Windows. Está algo obsoleto y hoy en día no es muy utilizado. Sin embargo puede tener vulnerabilidades que son aprovechadas por los piratas informáticos para llevar a cabo diferentes métodos de ataques.</w:t>
       </w:r>
       <w:r>
         <w:rPr>
@@ -712,22 +714,10 @@
           <w:sz w:val="14"/>
           <w:szCs w:val="14"/>
         </w:rPr>
-        <w:t xml:space="preserve">    </w:t>
-      </w:r>
-      <w:proofErr w:type="gramStart"/>
-      <w:r>
-        <w:rPr>
-          <w:sz w:val="14"/>
-          <w:szCs w:val="14"/>
-        </w:rPr>
-        <w:t xml:space="preserve">  </w:t>
-      </w:r>
-      <w:r>
-        <w:t xml:space="preserve"> ¿</w:t>
-      </w:r>
-      <w:proofErr w:type="gramEnd"/>
-      <w:r>
-        <w:t>Cómo está formado un paquete de datos en TCP/IP? ¿Qué es un “</w:t>
+        <w:t xml:space="preserve">      </w:t>
+      </w:r>
+      <w:r>
+        <w:t xml:space="preserve"> ¿Cómo está formado un paquete de datos en TCP/IP? ¿Qué es un “</w:t>
       </w:r>
       <w:proofErr w:type="spellStart"/>
       <w:r>
@@ -938,21 +928,7 @@
         <w:rPr>
           <w:lang w:val="es-AR"/>
         </w:rPr>
-        <w:t xml:space="preserve">TTL (Time </w:t>
-      </w:r>
-      <w:proofErr w:type="spellStart"/>
-      <w:r>
-        <w:rPr>
-          <w:lang w:val="es-AR"/>
-        </w:rPr>
-        <w:t>to</w:t>
-      </w:r>
-      <w:proofErr w:type="spellEnd"/>
-      <w:r>
-        <w:rPr>
-          <w:lang w:val="es-AR"/>
-        </w:rPr>
-        <w:t xml:space="preserve"> Live)</w:t>
+        <w:t>TTL (Time to Live)</w:t>
       </w:r>
     </w:p>
     <w:p>
@@ -2479,7 +2455,21 @@
         <w:rPr>
           <w:lang w:val="es-AR"/>
         </w:rPr>
-        <w:t xml:space="preserve">: Todos los dispositivos se conectan a un nodo central (como un switch o </w:t>
+        <w:t xml:space="preserve">: Todos los dispositivos se conectan a un nodo central (como un </w:t>
+      </w:r>
+      <w:proofErr w:type="spellStart"/>
+      <w:r>
+        <w:rPr>
+          <w:lang w:val="es-AR"/>
+        </w:rPr>
+        <w:t>switch</w:t>
+      </w:r>
+      <w:proofErr w:type="spellEnd"/>
+      <w:r>
+        <w:rPr>
+          <w:lang w:val="es-AR"/>
+        </w:rPr>
+        <w:t xml:space="preserve"> o </w:t>
       </w:r>
       <w:proofErr w:type="spellStart"/>
       <w:r>
@@ -3315,11 +3305,7 @@
         <w:ind w:left="360"/>
       </w:pPr>
       <w:r>
-        <w:t>12</w:t>
-      </w:r>
-      <w:proofErr w:type="gramStart"/>
-      <w:r>
-        <w:t>-</w:t>
+        <w:t>12-</w:t>
       </w:r>
       <w:r>
         <w:rPr>
@@ -3329,11 +3315,7 @@
         <w:t xml:space="preserve">  </w:t>
       </w:r>
       <w:r>
-        <w:t>Explicar</w:t>
-      </w:r>
-      <w:proofErr w:type="gramEnd"/>
-      <w:r>
-        <w:t xml:space="preserve"> las tecnologías Wireless, y sus estándares.</w:t>
+        <w:t>Explicar las tecnologías Wireless, y sus estándares.</w:t>
       </w:r>
     </w:p>
     <w:p>
@@ -3388,7 +3370,23 @@
           <w:u w:val="single"/>
           <w:lang w:val="es-AR"/>
         </w:rPr>
-        <w:t>-Fi (Wireless Fidelity)</w:t>
+        <w:t xml:space="preserve">-Fi (Wireless </w:t>
+      </w:r>
+      <w:proofErr w:type="spellStart"/>
+      <w:r>
+        <w:rPr>
+          <w:u w:val="single"/>
+          <w:lang w:val="es-AR"/>
+        </w:rPr>
+        <w:t>Fidelity</w:t>
+      </w:r>
+      <w:proofErr w:type="spellEnd"/>
+      <w:r>
+        <w:rPr>
+          <w:u w:val="single"/>
+          <w:lang w:val="es-AR"/>
+        </w:rPr>
+        <w:t>)</w:t>
       </w:r>
     </w:p>
     <w:p>
@@ -3982,7 +3980,6 @@
         <w:lastRenderedPageBreak/>
         <w:t>13-</w:t>
       </w:r>
-      <w:proofErr w:type="gramStart"/>
       <w:r>
         <w:rPr>
           <w:sz w:val="14"/>
@@ -3991,11 +3988,7 @@
         <w:t xml:space="preserve">  </w:t>
       </w:r>
       <w:r>
-        <w:t xml:space="preserve"> ¿</w:t>
-      </w:r>
-      <w:proofErr w:type="gramEnd"/>
-      <w:r>
-        <w:t>Qué es un Proxy?</w:t>
+        <w:t xml:space="preserve"> ¿Qué es un Proxy?</w:t>
       </w:r>
     </w:p>
     <w:p>
@@ -4352,21 +4345,7 @@
         <w:rPr>
           <w:lang w:val="es-AR"/>
         </w:rPr>
-        <w:t xml:space="preserve">En términos generales, lo que el STP hace es eliminar lógicamente caminos de comunicación. Para ello el protocolo crea un árbol de switches presentes en la red y elige el switch de referencia a partir del cual se </w:t>
-      </w:r>
-      <w:proofErr w:type="gramStart"/>
-      <w:r>
-        <w:rPr>
-          <w:lang w:val="es-AR"/>
-        </w:rPr>
-        <w:t>creara</w:t>
-      </w:r>
-      <w:proofErr w:type="gramEnd"/>
-      <w:r>
-        <w:rPr>
-          <w:lang w:val="es-AR"/>
-        </w:rPr>
-        <w:t xml:space="preserve"> el árbol.</w:t>
+        <w:t>En términos generales, lo que el STP hace es eliminar lógicamente caminos de comunicación. Para ello el protocolo crea un árbol de switches presentes en la red y elige el switch de referencia a partir del cual se creara el árbol.</w:t>
       </w:r>
     </w:p>
     <w:p>
@@ -4996,7 +4975,6 @@
       <w:r>
         <w:t>17-</w:t>
       </w:r>
-      <w:proofErr w:type="gramStart"/>
       <w:r>
         <w:rPr>
           <w:sz w:val="14"/>
@@ -5005,11 +4983,7 @@
         <w:t xml:space="preserve">  </w:t>
       </w:r>
       <w:r>
-        <w:t xml:space="preserve"> ¿</w:t>
-      </w:r>
-      <w:proofErr w:type="gramEnd"/>
-      <w:r>
-        <w:t>Qué es un Firewall?</w:t>
+        <w:t xml:space="preserve"> ¿Qué es un Firewall?</w:t>
       </w:r>
     </w:p>
     <w:p>
@@ -5137,7 +5111,6 @@
       <w:r>
         <w:t>18-</w:t>
       </w:r>
-      <w:proofErr w:type="gramStart"/>
       <w:r>
         <w:rPr>
           <w:sz w:val="14"/>
@@ -5146,11 +5119,7 @@
         <w:t xml:space="preserve">  </w:t>
       </w:r>
       <w:r>
-        <w:t xml:space="preserve"> ¿</w:t>
-      </w:r>
-      <w:proofErr w:type="gramEnd"/>
-      <w:r>
-        <w:t>Qué es una DMZ?</w:t>
+        <w:t xml:space="preserve"> ¿Qué es una DMZ?</w:t>
       </w:r>
     </w:p>
     <w:p>
@@ -5168,11 +5137,7 @@
         <w:ind w:left="360"/>
       </w:pPr>
       <w:r>
-        <w:t>19</w:t>
-      </w:r>
-      <w:proofErr w:type="gramStart"/>
-      <w:r>
-        <w:t>-</w:t>
+        <w:t>19-</w:t>
       </w:r>
       <w:r>
         <w:rPr>
@@ -5182,11 +5147,7 @@
         <w:t xml:space="preserve">  </w:t>
       </w:r>
       <w:r>
-        <w:t>¿</w:t>
-      </w:r>
-      <w:proofErr w:type="gramEnd"/>
-      <w:r>
-        <w:t>Qué es un Gateway?</w:t>
+        <w:t>¿Qué es un Gateway?</w:t>
       </w:r>
     </w:p>
     <w:p>
@@ -5222,11 +5183,7 @@
         <w:ind w:left="360"/>
       </w:pPr>
       <w:r>
-        <w:t>20</w:t>
-      </w:r>
-      <w:proofErr w:type="gramStart"/>
-      <w:r>
-        <w:t>-</w:t>
+        <w:t>20-</w:t>
       </w:r>
       <w:r>
         <w:rPr>
@@ -5236,11 +5193,7 @@
         <w:t xml:space="preserve">  </w:t>
       </w:r>
       <w:r>
-        <w:t>Según</w:t>
-      </w:r>
-      <w:proofErr w:type="gramEnd"/>
-      <w:r>
-        <w:t xml:space="preserve"> Microsoft, ¿qué significa NBL?</w:t>
+        <w:t>Según Microsoft, ¿qué significa NBL?</w:t>
       </w:r>
     </w:p>
     <w:p>
@@ -5271,15 +5224,7 @@
         <w:t xml:space="preserve">  </w:t>
       </w:r>
       <w:r>
-        <w:t xml:space="preserve"> Tipos de enlace: MPLS, LAN </w:t>
-      </w:r>
-      <w:proofErr w:type="spellStart"/>
-      <w:r>
-        <w:t>to</w:t>
-      </w:r>
-      <w:proofErr w:type="spellEnd"/>
-      <w:r>
-        <w:t xml:space="preserve"> LAN, microonda, VSAT. a. Explique cada uno de estos tipos de enlace. b. Agregue dos tipos de enlaces, no mencionados anteriormente. c. Ranking de enlaces según lo pedido (de uno a seis, siendo uno el mejor): Por económico, performance, mayor capacidad, mayor o mejor configuración de restricciones, soporte a mayor distancia, menor esfuerzo de configuración. d. Elija un tipo de enlace para los siguientes escenarios: 1 d. Conectividad de varios de </w:t>
+        <w:t xml:space="preserve"> Tipos de enlace: MPLS, LAN to LAN, microonda, VSAT. a. Explique cada uno de estos tipos de enlace. b. Agregue dos tipos de enlaces, no mencionados anteriormente. c. Ranking de enlaces según lo pedido (de uno a seis, siendo uno el mejor): Por económico, performance, mayor capacidad, mayor o mejor configuración de restricciones, soporte a mayor distancia, menor esfuerzo de configuración. d. Elija un tipo de enlace para los siguientes escenarios: 1 d. Conectividad de varios de </w:t>
       </w:r>
       <w:proofErr w:type="spellStart"/>
       <w:r>
@@ -5319,64 +5264,22 @@
         <w:rPr>
           <w:lang w:val="es-AR"/>
         </w:rPr>
-        <w:t xml:space="preserve">Los enlaces LAN </w:t>
-      </w:r>
-      <w:proofErr w:type="spellStart"/>
-      <w:r>
-        <w:rPr>
-          <w:lang w:val="es-AR"/>
-        </w:rPr>
-        <w:t>to</w:t>
-      </w:r>
-      <w:proofErr w:type="spellEnd"/>
-      <w:r>
-        <w:rPr>
-          <w:lang w:val="es-AR"/>
-        </w:rPr>
-        <w:t xml:space="preserve"> LAN, MPLS, VSAT y microonda son diferentes tecnologías para interconectar redes, cada una con sus propias características y ventajas. LAN </w:t>
-      </w:r>
-      <w:proofErr w:type="spellStart"/>
-      <w:r>
-        <w:rPr>
-          <w:lang w:val="es-AR"/>
-        </w:rPr>
-        <w:t>to</w:t>
-      </w:r>
-      <w:proofErr w:type="spellEnd"/>
-      <w:r>
-        <w:rPr>
-          <w:lang w:val="es-AR"/>
-        </w:rPr>
-        <w:t xml:space="preserve"> LAN conecta redes locales directamente, MPLS ofrece una red privada con priorización de tráfico, VSAT utiliza satélites para conexiones remotas y microonda utiliza señales de radio para enlaces de alta velocidad. </w:t>
-      </w:r>
-    </w:p>
-    <w:p>
-      <w:pPr>
-        <w:spacing w:before="240" w:after="240"/>
-        <w:ind w:left="360"/>
-        <w:rPr>
-          <w:lang w:val="es-AR"/>
-        </w:rPr>
-      </w:pPr>
-      <w:r>
-        <w:rPr>
-          <w:lang w:val="es-AR"/>
-        </w:rPr>
-        <w:t xml:space="preserve">Enlace LAN </w:t>
-      </w:r>
-      <w:proofErr w:type="spellStart"/>
-      <w:r>
-        <w:rPr>
-          <w:lang w:val="es-AR"/>
-        </w:rPr>
-        <w:t>to</w:t>
-      </w:r>
-      <w:proofErr w:type="spellEnd"/>
-      <w:r>
-        <w:rPr>
-          <w:lang w:val="es-AR"/>
-        </w:rPr>
-        <w:t xml:space="preserve"> LAN:</w:t>
+        <w:t>Los enlaces LAN to LAN, MPLS, VSAT y microonda son diferentes tecnologías para interconectar redes, cada una con sus propias características y ventajas. LAN to LAN conecta redes locales directamente, MPLS ofrece una red privada con priorización de tráfico, VSAT utiliza satélites para conexiones remotas y microonda utiliza señales de radio para enlaces de alta velocidad. </w:t>
+      </w:r>
+    </w:p>
+    <w:p>
+      <w:pPr>
+        <w:spacing w:before="240" w:after="240"/>
+        <w:ind w:left="360"/>
+        <w:rPr>
+          <w:lang w:val="es-AR"/>
+        </w:rPr>
+      </w:pPr>
+      <w:r>
+        <w:rPr>
+          <w:lang w:val="es-AR"/>
+        </w:rPr>
+        <w:t>Enlace LAN to LAN:</w:t>
       </w:r>
     </w:p>
     <w:p>
@@ -6305,21 +6208,7 @@
         <w:rPr>
           <w:lang w:val="en-US"/>
         </w:rPr>
-        <w:t xml:space="preserve">1.LAN to LAN    2.SD-WAN    </w:t>
-      </w:r>
-      <w:proofErr w:type="gramStart"/>
-      <w:r>
-        <w:rPr>
-          <w:lang w:val="en-US"/>
-        </w:rPr>
-        <w:t>3.Microonda</w:t>
-      </w:r>
-      <w:proofErr w:type="gramEnd"/>
-      <w:r>
-        <w:rPr>
-          <w:lang w:val="en-US"/>
-        </w:rPr>
-        <w:t xml:space="preserve">    4.VSAT    5.MPLS    6.SDN</w:t>
+        <w:t>1.LAN to LAN    2.SD-WAN    3.Microonda    4.VSAT    5.MPLS    6.SDN</w:t>
       </w:r>
     </w:p>
     <w:p>
@@ -6342,35 +6231,7 @@
         <w:rPr>
           <w:lang w:val="en-US"/>
         </w:rPr>
-        <w:t xml:space="preserve"> </w:t>
-      </w:r>
-      <w:proofErr w:type="gramStart"/>
-      <w:r>
-        <w:rPr>
-          <w:lang w:val="en-US"/>
-        </w:rPr>
-        <w:t>1.MPLS</w:t>
-      </w:r>
-      <w:proofErr w:type="gramEnd"/>
-      <w:r>
-        <w:rPr>
-          <w:lang w:val="en-US"/>
-        </w:rPr>
-        <w:t xml:space="preserve">   2.SDN   3. LAN to LAN    4.SD-WAN    </w:t>
-      </w:r>
-      <w:proofErr w:type="gramStart"/>
-      <w:r>
-        <w:rPr>
-          <w:lang w:val="en-US"/>
-        </w:rPr>
-        <w:t>5.Microonda</w:t>
-      </w:r>
-      <w:proofErr w:type="gramEnd"/>
-      <w:r>
-        <w:rPr>
-          <w:lang w:val="en-US"/>
-        </w:rPr>
-        <w:t xml:space="preserve">   6.VSAT</w:t>
+        <w:t xml:space="preserve"> 1.MPLS   2.SDN   3. LAN to LAN    4.SD-WAN    5.Microonda   6.VSAT</w:t>
       </w:r>
     </w:p>
     <w:p>
@@ -6391,34 +6252,10 @@
         <w:t>Mayor capacidad:</w:t>
       </w:r>
       <w:r>
-        <w:t xml:space="preserve"> </w:t>
-      </w:r>
-      <w:proofErr w:type="gramStart"/>
-      <w:r>
-        <w:t>1</w:t>
-      </w:r>
-      <w:r>
-        <w:t>.MPLS</w:t>
-      </w:r>
-      <w:proofErr w:type="gramEnd"/>
-      <w:r>
-        <w:t xml:space="preserve">   2.SDN   3. LAN </w:t>
-      </w:r>
-      <w:proofErr w:type="spellStart"/>
-      <w:r>
-        <w:t>to</w:t>
-      </w:r>
-      <w:proofErr w:type="spellEnd"/>
-      <w:r>
-        <w:t xml:space="preserve"> LAN    4.SD-WAN    </w:t>
-      </w:r>
-      <w:proofErr w:type="gramStart"/>
-      <w:r>
-        <w:t>5.Microonda</w:t>
-      </w:r>
-      <w:proofErr w:type="gramEnd"/>
-      <w:r>
-        <w:t xml:space="preserve">   6.VSAT</w:t>
+        <w:t xml:space="preserve"> 1</w:t>
+      </w:r>
+      <w:r>
+        <w:t>.MPLS   2.SDN   3. LAN to LAN    4.SD-WAN    5.Microonda   6.VSAT</w:t>
       </w:r>
     </w:p>
     <w:p>
@@ -6442,36 +6279,17 @@
       <w:r>
         <w:t xml:space="preserve"> </w:t>
       </w:r>
-      <w:proofErr w:type="gramStart"/>
       <w:r>
         <w:t>1</w:t>
       </w:r>
       <w:r>
-        <w:t>.MPLS</w:t>
-      </w:r>
-      <w:proofErr w:type="gramEnd"/>
-      <w:r>
-        <w:t xml:space="preserve">   2.SDN   3. </w:t>
+        <w:t xml:space="preserve">.MPLS   2.SDN   3. </w:t>
       </w:r>
       <w:r>
         <w:rPr>
           <w:lang w:val="en-US"/>
         </w:rPr>
-        <w:t xml:space="preserve">LAN to LAN    4.SD-WAN    </w:t>
-      </w:r>
-      <w:proofErr w:type="gramStart"/>
-      <w:r>
-        <w:rPr>
-          <w:lang w:val="en-US"/>
-        </w:rPr>
-        <w:t>5.Microonda</w:t>
-      </w:r>
-      <w:proofErr w:type="gramEnd"/>
-      <w:r>
-        <w:rPr>
-          <w:lang w:val="en-US"/>
-        </w:rPr>
-        <w:t xml:space="preserve">   6.VSAT</w:t>
+        <w:t>LAN to LAN    4.SD-WAN    5.Microonda   6.VSAT</w:t>
       </w:r>
     </w:p>
     <w:p>
@@ -6525,21 +6343,7 @@
         <w:rPr>
           <w:lang w:val="en-US"/>
         </w:rPr>
-        <w:t xml:space="preserve"> </w:t>
-      </w:r>
-      <w:proofErr w:type="gramStart"/>
-      <w:r>
-        <w:rPr>
-          <w:lang w:val="en-US"/>
-        </w:rPr>
-        <w:t>1.VSAT</w:t>
-      </w:r>
-      <w:proofErr w:type="gramEnd"/>
-      <w:r>
-        <w:rPr>
-          <w:lang w:val="en-US"/>
-        </w:rPr>
-        <w:t xml:space="preserve">    2.Microonda    3.MPLS    4.SD-WAN    5.LAN to LAN    6.SDN</w:t>
+        <w:t xml:space="preserve"> 1.VSAT    2.Microonda    3.MPLS    4.SD-WAN    5.LAN to LAN    6.SDN</w:t>
       </w:r>
     </w:p>
     <w:p>
@@ -6555,23 +6359,7 @@
         <w:t>Menor esfuerzo de configuración:</w:t>
       </w:r>
       <w:r>
-        <w:t xml:space="preserve"> 1.LAN </w:t>
-      </w:r>
-      <w:proofErr w:type="spellStart"/>
-      <w:r>
-        <w:t>to</w:t>
-      </w:r>
-      <w:proofErr w:type="spellEnd"/>
-      <w:r>
-        <w:t xml:space="preserve"> LAN    2.SD-WAN    </w:t>
-      </w:r>
-      <w:proofErr w:type="gramStart"/>
-      <w:r>
-        <w:t>3.MPLS</w:t>
-      </w:r>
-      <w:proofErr w:type="gramEnd"/>
-      <w:r>
-        <w:t xml:space="preserve">    4.VSAT    5.Microonda    6.SDN</w:t>
+        <w:t xml:space="preserve"> 1.LAN to LAN    2.SD-WAN    3.MPLS    4.VSAT    5.Microonda    6.SDN</w:t>
       </w:r>
     </w:p>
     <w:p>
@@ -6816,14 +6604,57 @@
     <w:p>
       <w:pPr>
         <w:spacing w:before="240" w:after="240"/>
-        <w:ind w:left="360"/>
-      </w:pPr>
-      <w:r>
-        <w:t>24</w:t>
-      </w:r>
-      <w:proofErr w:type="gramStart"/>
-      <w:r>
-        <w:t>-</w:t>
+      </w:pPr>
+      <w:r>
+        <w:t xml:space="preserve">Microsoft </w:t>
+      </w:r>
+      <w:proofErr w:type="spellStart"/>
+      <w:r>
+        <w:t>Teams</w:t>
+      </w:r>
+      <w:proofErr w:type="spellEnd"/>
+      <w:r>
+        <w:t xml:space="preserve"> es una solución de colaboración y comunicación en tiempo real que forma parte del ecosistema de Microsoft 365. Se trata de una plataforma en la nube que combina herramientas de chat, </w:t>
+      </w:r>
+      <w:proofErr w:type="spellStart"/>
+      <w:r>
+        <w:t>videollamadas</w:t>
+      </w:r>
+      <w:proofErr w:type="spellEnd"/>
+      <w:r>
+        <w:t>, almacenamiento de archivos y colaboración en documentos en línea, integrando múltiples servicios de red en un solo entorno de trabajo digital.</w:t>
+      </w:r>
+    </w:p>
+    <w:p>
+      <w:pPr>
+        <w:spacing w:before="240" w:after="240"/>
+      </w:pPr>
+      <w:proofErr w:type="spellStart"/>
+      <w:r>
+        <w:t>Slack</w:t>
+      </w:r>
+      <w:proofErr w:type="spellEnd"/>
+      <w:r>
+        <w:t xml:space="preserve"> es una plataforma similar a </w:t>
+      </w:r>
+      <w:proofErr w:type="spellStart"/>
+      <w:r>
+        <w:t>Teams</w:t>
+      </w:r>
+      <w:proofErr w:type="spellEnd"/>
+      <w:r>
+        <w:t>, enfocada también en la colaboración en tiempo real y comunicación de equipos. Usa protocolos similares y también opera en la nube, aunque su ecosistema no está tan integrado como el de Microsoft 365.</w:t>
+      </w:r>
+      <w:bookmarkStart w:id="0" w:name="_GoBack"/>
+      <w:bookmarkEnd w:id="0"/>
+    </w:p>
+    <w:p>
+      <w:pPr>
+        <w:spacing w:before="240" w:after="240"/>
+        <w:ind w:firstLine="360"/>
+      </w:pPr>
+      <w:r>
+        <w:t>24-</w:t>
       </w:r>
       <w:r>
         <w:rPr>
@@ -6833,24 +6664,99 @@
         <w:t xml:space="preserve">  </w:t>
       </w:r>
       <w:r>
-        <w:t>¿</w:t>
-      </w:r>
-      <w:proofErr w:type="gramEnd"/>
-      <w:r>
-        <w:t>Qué significa aplicar calidad en un enlace MPLS?</w:t>
-      </w:r>
-    </w:p>
-    <w:p>
-      <w:pPr>
-        <w:spacing w:before="240" w:after="240"/>
-        <w:ind w:left="360"/>
-      </w:pPr>
-      <w:r>
-        <w:t>25</w:t>
-      </w:r>
-      <w:proofErr w:type="gramStart"/>
-      <w:r>
-        <w:t>-</w:t>
+        <w:t>¿Qué significa aplicar calidad en un enlace MPLS?</w:t>
+      </w:r>
+    </w:p>
+    <w:p>
+      <w:pPr>
+        <w:spacing w:before="240" w:after="240"/>
+      </w:pPr>
+      <w:r>
+        <w:t>Aplicar calidad en un enlace MPLS (</w:t>
+      </w:r>
+      <w:proofErr w:type="spellStart"/>
+      <w:r>
+        <w:t>Multiprotocol</w:t>
+      </w:r>
+      <w:proofErr w:type="spellEnd"/>
+      <w:r>
+        <w:t xml:space="preserve"> </w:t>
+      </w:r>
+      <w:proofErr w:type="spellStart"/>
+      <w:r>
+        <w:t>Label</w:t>
+      </w:r>
+      <w:proofErr w:type="spellEnd"/>
+      <w:r>
+        <w:t xml:space="preserve"> </w:t>
+      </w:r>
+      <w:proofErr w:type="spellStart"/>
+      <w:r>
+        <w:t>Switching</w:t>
+      </w:r>
+      <w:proofErr w:type="spellEnd"/>
+      <w:r>
+        <w:t>) significa gestionar el tráfico de red para asegurar que ciertos tipos de datos (como voz, video o servicios críticos) tengan prioridad y mejor rendimiento.</w:t>
+      </w:r>
+    </w:p>
+    <w:p>
+      <w:pPr>
+        <w:spacing w:before="240" w:after="240"/>
+      </w:pPr>
+      <w:r>
+        <w:t>MPLS es una tecnología de redes que dirige los datos no por direcciones IP, sino por etiquetas (</w:t>
+      </w:r>
+      <w:proofErr w:type="spellStart"/>
+      <w:r>
+        <w:t>labels</w:t>
+      </w:r>
+      <w:proofErr w:type="spellEnd"/>
+      <w:r>
+        <w:t>). Esto permite tomar decisiones de enrutam</w:t>
+      </w:r>
+      <w:r>
+        <w:t>iento más rápidas y eficientes.</w:t>
+      </w:r>
+    </w:p>
+    <w:p>
+      <w:pPr>
+        <w:spacing w:before="240" w:after="240"/>
+      </w:pPr>
+      <w:r>
+        <w:t xml:space="preserve">En redes, calidad se conoce como </w:t>
+      </w:r>
+      <w:proofErr w:type="spellStart"/>
+      <w:r>
+        <w:t>QoS</w:t>
+      </w:r>
+      <w:proofErr w:type="spellEnd"/>
+      <w:r>
+        <w:t xml:space="preserve"> (</w:t>
+      </w:r>
+      <w:proofErr w:type="spellStart"/>
+      <w:r>
+        <w:t>Quality</w:t>
+      </w:r>
+      <w:proofErr w:type="spellEnd"/>
+      <w:r>
+        <w:t xml:space="preserve"> of </w:t>
+      </w:r>
+      <w:proofErr w:type="spellStart"/>
+      <w:r>
+        <w:t>Service</w:t>
+      </w:r>
+      <w:proofErr w:type="spellEnd"/>
+      <w:r>
+        <w:t>) y se refiere a la priorización del tráfico para asegurar que las llamadas no se corten, los videos no se congelen y los archivos importantes no sufran demoras.</w:t>
+      </w:r>
+    </w:p>
+    <w:p>
+      <w:pPr>
+        <w:spacing w:before="240" w:after="240"/>
+        <w:ind w:left="360"/>
+      </w:pPr>
+      <w:r>
+        <w:t>25-</w:t>
       </w:r>
       <w:r>
         <w:rPr>
@@ -6860,24 +6766,254 @@
         <w:t xml:space="preserve">  </w:t>
       </w:r>
       <w:r>
-        <w:t>¿</w:t>
+        <w:t>¿Qué diferencias puede encontrar entre una conexión Coaxial, UTP o Fibra?</w:t>
+      </w:r>
+    </w:p>
+    <w:p>
+      <w:pPr>
+        <w:spacing w:before="240" w:after="240"/>
+        <w:rPr>
+          <w:b/>
+          <w:u w:val="single"/>
+        </w:rPr>
+      </w:pPr>
+      <w:r>
+        <w:rPr>
+          <w:b/>
+          <w:u w:val="single"/>
+        </w:rPr>
+        <w:t>Cable Coaxial</w:t>
+      </w:r>
+    </w:p>
+    <w:p>
+      <w:pPr>
+        <w:spacing w:before="240" w:after="240"/>
+      </w:pPr>
+      <w:r>
+        <w:t>El cable coaxial fue uno de los primeros medios utilizados para redes de datos. Está formado por un núcleo de cobre recubierto por un aislante, una malla metálica y una cubierta exterior. Su diseño lo hace relativamente resistente a interferencias electromagnéticas.</w:t>
+      </w:r>
+    </w:p>
+    <w:p>
+      <w:pPr>
+        <w:spacing w:before="240" w:after="240"/>
+      </w:pPr>
+      <w:r>
+        <w:t>Este tipo de cable se usó ampliamente en redes antiguas y aún se utiliza en la actualidad para servicios de televisión por cable y algunas conexiones de Internet residencial.</w:t>
+      </w:r>
+    </w:p>
+    <w:p>
+      <w:pPr>
+        <w:spacing w:before="240" w:after="240"/>
+        <w:ind w:left="360"/>
+      </w:pPr>
+      <w:r>
+        <w:t>Ventajas: es robusto, puede cubrir distancias mayores que UTP sin amplificación y resiste bien las interferencias.</w:t>
+      </w:r>
+    </w:p>
+    <w:p>
+      <w:pPr>
+        <w:spacing w:before="240" w:after="240"/>
+        <w:ind w:left="360"/>
+      </w:pPr>
+      <w:r>
+        <w:t>Desventajas: es más rígido, menos flexible y su velocidad de transmisión es limitada comparada con tecnologías actuales.</w:t>
+      </w:r>
+    </w:p>
+    <w:p>
+      <w:pPr>
+        <w:spacing w:before="240" w:after="240"/>
+        <w:ind w:left="360"/>
+      </w:pPr>
+    </w:p>
+    <w:p>
+      <w:pPr>
+        <w:spacing w:before="240" w:after="240"/>
+        <w:ind w:left="360"/>
+      </w:pPr>
+    </w:p>
+    <w:p>
+      <w:pPr>
+        <w:spacing w:before="240" w:after="240"/>
+        <w:ind w:left="360"/>
+        <w:rPr>
+          <w:b/>
+          <w:u w:val="single"/>
+        </w:rPr>
+      </w:pPr>
+      <w:r>
+        <w:rPr>
+          <w:b/>
+          <w:u w:val="single"/>
+        </w:rPr>
+        <w:lastRenderedPageBreak/>
+        <w:t>Cable UTP</w:t>
+      </w:r>
+    </w:p>
+    <w:p>
+      <w:pPr>
+        <w:spacing w:before="240" w:after="240"/>
+      </w:pPr>
+      <w:r>
+        <w:t xml:space="preserve">El UTP es el cable más utilizado hoy en día para redes locales (LAN), tanto en hogares </w:t>
+      </w:r>
+      <w:proofErr w:type="gramStart"/>
+      <w:r>
+        <w:t>como</w:t>
       </w:r>
       <w:proofErr w:type="gramEnd"/>
       <w:r>
-        <w:t>Qué diferencias puede encontrar entre una conexión Coaxial, UTP o Fibra?</w:t>
-      </w:r>
-    </w:p>
-    <w:p>
-      <w:pPr>
-        <w:spacing w:before="240" w:after="240"/>
-        <w:ind w:left="360"/>
-      </w:pPr>
-      <w:r>
-        <w:t>26</w:t>
-      </w:r>
-      <w:proofErr w:type="gramStart"/>
-      <w:r>
-        <w:t>-</w:t>
+        <w:t xml:space="preserve"> en oficinas. Está compuesto por pares de cables de cobre trenzados entre sí, lo que ayuda a reducir las interferencias externas.</w:t>
+      </w:r>
+    </w:p>
+    <w:p>
+      <w:pPr>
+        <w:spacing w:before="240" w:after="240"/>
+      </w:pPr>
+      <w:r>
+        <w:t xml:space="preserve">Existen distintas categorías de UTP (como </w:t>
+      </w:r>
+      <w:proofErr w:type="spellStart"/>
+      <w:r>
+        <w:t>Cat</w:t>
+      </w:r>
+      <w:proofErr w:type="spellEnd"/>
+      <w:r>
+        <w:t xml:space="preserve"> 5e, </w:t>
+      </w:r>
+      <w:proofErr w:type="spellStart"/>
+      <w:r>
+        <w:t>Cat</w:t>
+      </w:r>
+      <w:proofErr w:type="spellEnd"/>
+      <w:r>
+        <w:t xml:space="preserve"> 6, </w:t>
+      </w:r>
+      <w:proofErr w:type="spellStart"/>
+      <w:r>
+        <w:t>Cat</w:t>
+      </w:r>
+      <w:proofErr w:type="spellEnd"/>
+      <w:r>
+        <w:t xml:space="preserve"> 6a, etc.), cada una con mayores capacidades de velocidad y menor nivel de pérdida de señal.</w:t>
+      </w:r>
+    </w:p>
+    <w:p>
+      <w:pPr>
+        <w:spacing w:before="240" w:after="240"/>
+        <w:ind w:left="360"/>
+      </w:pPr>
+      <w:r>
+        <w:t xml:space="preserve">Ventajas: es económico, fácil de instalar, flexible y permite velocidades de hasta 10 </w:t>
+      </w:r>
+      <w:proofErr w:type="spellStart"/>
+      <w:r>
+        <w:t>Gbps</w:t>
+      </w:r>
+      <w:proofErr w:type="spellEnd"/>
+      <w:r>
+        <w:t xml:space="preserve"> en distancias de hasta 100 metros.</w:t>
+      </w:r>
+    </w:p>
+    <w:p>
+      <w:pPr>
+        <w:spacing w:before="240" w:after="240"/>
+        <w:ind w:left="360"/>
+      </w:pPr>
+      <w:r>
+        <w:t>Desventajas: es sensible a interferencias eléctricas si no se maneja bien y su alcance es limitado.</w:t>
+      </w:r>
+    </w:p>
+    <w:p>
+      <w:pPr>
+        <w:spacing w:before="240" w:after="240"/>
+        <w:ind w:left="360"/>
+        <w:rPr>
+          <w:b/>
+          <w:u w:val="single"/>
+        </w:rPr>
+      </w:pPr>
+      <w:r>
+        <w:rPr>
+          <w:b/>
+          <w:u w:val="single"/>
+        </w:rPr>
+        <w:t xml:space="preserve">Fibra </w:t>
+      </w:r>
+      <w:proofErr w:type="spellStart"/>
+      <w:r>
+        <w:rPr>
+          <w:b/>
+          <w:u w:val="single"/>
+        </w:rPr>
+        <w:t>Optica</w:t>
+      </w:r>
+      <w:proofErr w:type="spellEnd"/>
+    </w:p>
+    <w:p>
+      <w:pPr>
+        <w:spacing w:before="240" w:after="240"/>
+      </w:pPr>
+      <w:r>
+        <w:t>La fibra óptica es el medio de transmisión más avanzado y eficiente. Utiliza impulsos de luz para enviar datos a través de un delgado hilo de vidrio o plástico. Gracias a esto, permite alcanzar velocidades altísimas y cubrir distancias de varios kilómetros sin pérdida de calidad.</w:t>
+      </w:r>
+    </w:p>
+    <w:p>
+      <w:pPr>
+        <w:spacing w:before="240" w:after="240"/>
+      </w:pPr>
+      <w:r>
+        <w:t xml:space="preserve">Se utiliza principalmente para enlaces de alta velocidad, como conexiones entre ciudades, centros de datos, o acceso a Internet de alta velocidad (FTTH – </w:t>
+      </w:r>
+      <w:proofErr w:type="spellStart"/>
+      <w:r>
+        <w:t>Fiber</w:t>
+      </w:r>
+      <w:proofErr w:type="spellEnd"/>
+      <w:r>
+        <w:t xml:space="preserve"> to </w:t>
+      </w:r>
+      <w:proofErr w:type="spellStart"/>
+      <w:r>
+        <w:t>the</w:t>
+      </w:r>
+      <w:proofErr w:type="spellEnd"/>
+      <w:r>
+        <w:t xml:space="preserve"> Home).</w:t>
+      </w:r>
+    </w:p>
+    <w:p>
+      <w:pPr>
+        <w:spacing w:before="240" w:after="240"/>
+        <w:ind w:left="360"/>
+      </w:pPr>
+      <w:r>
+        <w:t xml:space="preserve">Ventajas: ofrece velocidades superiores a 100 </w:t>
+      </w:r>
+      <w:proofErr w:type="spellStart"/>
+      <w:r>
+        <w:t>Gbps</w:t>
+      </w:r>
+      <w:proofErr w:type="spellEnd"/>
+      <w:r>
+        <w:t>, es inmune a interferencias electromagnéticas, tiene muy baja pérdida de señal y permite cubrir grandes distancias.</w:t>
+      </w:r>
+    </w:p>
+    <w:p>
+      <w:pPr>
+        <w:spacing w:before="240" w:after="240"/>
+        <w:ind w:left="360"/>
+      </w:pPr>
+      <w:r>
+        <w:t>Desventajas: su instalación es más compleja, el costo inicial es más alto y requiere equipos especiales para su manipulación.</w:t>
+      </w:r>
+    </w:p>
+    <w:p>
+      <w:pPr>
+        <w:spacing w:before="240" w:after="240"/>
+        <w:ind w:left="360"/>
+      </w:pPr>
+      <w:r>
+        <w:t>26-</w:t>
       </w:r>
       <w:r>
         <w:rPr>
@@ -6887,11 +7023,7 @@
         <w:t xml:space="preserve">  </w:t>
       </w:r>
       <w:r>
-        <w:t>Según</w:t>
-      </w:r>
-      <w:proofErr w:type="gramEnd"/>
-      <w:r>
-        <w:t xml:space="preserve"> Cisco, ¿qué significa CCENT, CCNA y CCNP? Descripción breve del </w:t>
+        <w:t xml:space="preserve">Según Cisco, ¿qué significa CCENT, CCNA y CCNP? Descripción breve del </w:t>
       </w:r>
       <w:proofErr w:type="spellStart"/>
       <w:r>
@@ -6929,14 +7061,214 @@
     <w:p>
       <w:pPr>
         <w:spacing w:before="240" w:after="240"/>
-        <w:ind w:left="360"/>
-      </w:pPr>
-      <w:r>
-        <w:t>27</w:t>
-      </w:r>
-      <w:proofErr w:type="gramStart"/>
-      <w:r>
-        <w:t>-</w:t>
+      </w:pPr>
+      <w:r>
+        <w:t xml:space="preserve">CCENT: Cisco </w:t>
+      </w:r>
+      <w:proofErr w:type="spellStart"/>
+      <w:r>
+        <w:t>Certified</w:t>
+      </w:r>
+      <w:proofErr w:type="spellEnd"/>
+      <w:r>
+        <w:t xml:space="preserve"> </w:t>
+      </w:r>
+      <w:proofErr w:type="spellStart"/>
+      <w:r>
+        <w:t>Entry</w:t>
+      </w:r>
+      <w:proofErr w:type="spellEnd"/>
+      <w:r>
+        <w:t xml:space="preserve"> </w:t>
+      </w:r>
+      <w:proofErr w:type="spellStart"/>
+      <w:r>
+        <w:t>Networking</w:t>
+      </w:r>
+      <w:proofErr w:type="spellEnd"/>
+      <w:r>
+        <w:t xml:space="preserve"> </w:t>
+      </w:r>
+      <w:proofErr w:type="spellStart"/>
+      <w:r>
+        <w:t>Technician</w:t>
+      </w:r>
+      <w:proofErr w:type="spellEnd"/>
+    </w:p>
+    <w:p>
+      <w:pPr>
+        <w:spacing w:before="240" w:after="240"/>
+        <w:ind w:left="360"/>
+      </w:pPr>
+      <w:r>
+        <w:t>Es la certificación de nivel inicial de Cisco (ya discontinuada), que demostraba conocimientos básicos sobre redes pequeñas, instalación, configuración y solución</w:t>
+      </w:r>
+      <w:r>
+        <w:t xml:space="preserve"> de problemas simples de redes.</w:t>
+      </w:r>
+    </w:p>
+    <w:p>
+      <w:pPr>
+        <w:spacing w:before="240" w:after="240"/>
+      </w:pPr>
+      <w:r>
+        <w:t xml:space="preserve">CCNA: Cisco </w:t>
+      </w:r>
+      <w:proofErr w:type="spellStart"/>
+      <w:r>
+        <w:t>Certified</w:t>
+      </w:r>
+      <w:proofErr w:type="spellEnd"/>
+      <w:r>
+        <w:t xml:space="preserve"> Network </w:t>
+      </w:r>
+      <w:proofErr w:type="spellStart"/>
+      <w:r>
+        <w:t>Associate</w:t>
+      </w:r>
+      <w:proofErr w:type="spellEnd"/>
+    </w:p>
+    <w:p>
+      <w:pPr>
+        <w:spacing w:before="240" w:after="240"/>
+        <w:ind w:left="360"/>
+      </w:pPr>
+      <w:r>
+        <w:t>Certificación de nivel asociado. Demuestra habilidades más avanzadas en redes: instalación, configuración, operación y solución de problemas en rede</w:t>
+      </w:r>
+      <w:r>
+        <w:t>s medianas, tanto LAN como WAN.</w:t>
+      </w:r>
+    </w:p>
+    <w:p>
+      <w:pPr>
+        <w:spacing w:before="240" w:after="240"/>
+      </w:pPr>
+      <w:r>
+        <w:t xml:space="preserve">CCNP: Cisco </w:t>
+      </w:r>
+      <w:proofErr w:type="spellStart"/>
+      <w:r>
+        <w:t>Certified</w:t>
+      </w:r>
+      <w:proofErr w:type="spellEnd"/>
+      <w:r>
+        <w:t xml:space="preserve"> Network Professional</w:t>
+      </w:r>
+    </w:p>
+    <w:p>
+      <w:pPr>
+        <w:spacing w:before="240" w:after="240"/>
+        <w:ind w:left="360"/>
+      </w:pPr>
+      <w:r>
+        <w:lastRenderedPageBreak/>
+        <w:t>Certificación de nivel profesional. Acredita conocimientos profundos en planificación, implementación, verificación y solución de problemas de redes empresariales complejas.</w:t>
+      </w:r>
+    </w:p>
+    <w:p>
+      <w:pPr>
+        <w:spacing w:before="240" w:after="240"/>
+      </w:pPr>
+      <w:proofErr w:type="spellStart"/>
+      <w:r>
+        <w:t>Track</w:t>
+      </w:r>
+      <w:proofErr w:type="spellEnd"/>
+      <w:r>
+        <w:t xml:space="preserve"> </w:t>
+      </w:r>
+      <w:proofErr w:type="spellStart"/>
+      <w:r>
+        <w:t>Routing</w:t>
+      </w:r>
+      <w:proofErr w:type="spellEnd"/>
+      <w:r>
+        <w:t xml:space="preserve"> &amp; </w:t>
+      </w:r>
+      <w:proofErr w:type="spellStart"/>
+      <w:r>
+        <w:t>Switching</w:t>
+      </w:r>
+      <w:proofErr w:type="spellEnd"/>
+      <w:r>
+        <w:t xml:space="preserve"> (hoy llamado Enterprise):</w:t>
+      </w:r>
+    </w:p>
+    <w:p>
+      <w:pPr>
+        <w:spacing w:before="240" w:after="240"/>
+        <w:ind w:left="360"/>
+      </w:pPr>
+      <w:r>
+        <w:t>Se enfocaba en el diseño, configuración y mantenimiento de redes de datos que conectan múltiples dispositivos. Temas principales: protocolos de enrutamiento (como</w:t>
+      </w:r>
+    </w:p>
+    <w:p>
+      <w:pPr>
+        <w:spacing w:before="240" w:after="240"/>
+        <w:ind w:left="360"/>
+      </w:pPr>
+      <w:r>
+        <w:t xml:space="preserve">OSPF, EIGRP, BGP), </w:t>
+      </w:r>
+      <w:proofErr w:type="spellStart"/>
+      <w:r>
+        <w:t>switching</w:t>
+      </w:r>
+      <w:proofErr w:type="spellEnd"/>
+      <w:r>
+        <w:t xml:space="preserve"> (</w:t>
+      </w:r>
+      <w:proofErr w:type="spellStart"/>
+      <w:r>
+        <w:t>VLANs</w:t>
+      </w:r>
+      <w:proofErr w:type="spellEnd"/>
+      <w:r>
+        <w:t>, STP), IPv4/IPv6, seguridad básica y automatización de redes.</w:t>
+      </w:r>
+    </w:p>
+    <w:p>
+      <w:pPr>
+        <w:spacing w:before="240" w:after="240"/>
+      </w:pPr>
+      <w:r>
+        <w:t>Security:</w:t>
+      </w:r>
+    </w:p>
+    <w:p>
+      <w:pPr>
+        <w:spacing w:before="240" w:after="240"/>
+        <w:ind w:left="360"/>
+      </w:pPr>
+      <w:r>
+        <w:t xml:space="preserve">Este </w:t>
+      </w:r>
+      <w:proofErr w:type="spellStart"/>
+      <w:r>
+        <w:t>track</w:t>
+      </w:r>
+      <w:proofErr w:type="spellEnd"/>
+      <w:r>
+        <w:t xml:space="preserve"> forma expertos en proteger redes contra amenazas. Incluye: configurar firewalls, </w:t>
+      </w:r>
+      <w:proofErr w:type="spellStart"/>
+      <w:r>
+        <w:t>VPNs</w:t>
+      </w:r>
+      <w:proofErr w:type="spellEnd"/>
+      <w:r>
+        <w:t>, detección de intrusiones, políticas de seguridad y proteger infraestructura, dispositivos y datos.</w:t>
+      </w:r>
+    </w:p>
+    <w:p>
+      <w:pPr>
+        <w:spacing w:before="240" w:after="240"/>
+        <w:ind w:left="360"/>
+      </w:pPr>
+      <w:r>
+        <w:t>27-</w:t>
       </w:r>
       <w:r>
         <w:rPr>
@@ -6946,11 +7278,7 @@
         <w:t xml:space="preserve">  </w:t>
       </w:r>
       <w:r>
-        <w:t>Explique</w:t>
-      </w:r>
-      <w:proofErr w:type="gramEnd"/>
-      <w:r>
-        <w:t xml:space="preserve"> el modelo OSI.</w:t>
+        <w:t>Explique el modelo OSI.</w:t>
       </w:r>
     </w:p>
     <w:p>
@@ -7008,11 +7336,6 @@
       <w:pPr>
         <w:spacing w:before="240" w:after="240"/>
       </w:pPr>
-    </w:p>
-    <w:p>
-      <w:pPr>
-        <w:spacing w:before="240" w:after="240"/>
-      </w:pPr>
       <w:r>
         <w:t>Capa 2: Capa de Enlace de Datos</w:t>
       </w:r>
@@ -7046,7 +7369,15 @@
       </w:r>
       <w:proofErr w:type="spellEnd"/>
       <w:r>
-        <w:t xml:space="preserve"> y switches de nivel 3 operan en esta capa.</w:t>
+        <w:t xml:space="preserve"> y </w:t>
+      </w:r>
+      <w:proofErr w:type="spellStart"/>
+      <w:r>
+        <w:t>switches</w:t>
+      </w:r>
+      <w:proofErr w:type="spellEnd"/>
+      <w:r>
+        <w:t xml:space="preserve"> de nivel 3 operan en esta capa.</w:t>
       </w:r>
     </w:p>
     <w:p>
@@ -7062,23 +7393,19 @@
         <w:spacing w:before="240" w:after="240"/>
       </w:pPr>
       <w:r>
-        <w:t>La capa de transporte garantiza una comunicación fiable y ordenada entre los sistemas finales, controlando el flujo de datos y la corrección de errores de extremo a extremo. Su funcionalidad reside principalmente en software, sin hardware específico.</w:t>
-      </w:r>
-    </w:p>
-    <w:p>
-      <w:pPr>
-        <w:spacing w:before="240" w:after="240"/>
-      </w:pPr>
-    </w:p>
-    <w:p>
-      <w:pPr>
-        <w:spacing w:before="240" w:after="240"/>
-      </w:pPr>
-    </w:p>
-    <w:p>
-      <w:pPr>
-        <w:spacing w:before="240" w:after="240"/>
-      </w:pPr>
+        <w:t>La capa de transporte garantiza una comunicación fiable y ordenada entre los sistemas finales, controlando el flujo de datos y la corrección de errores de extremo a extremo. Su funcional</w:t>
+      </w:r>
+      <w:r>
+        <w:t>idad</w:t>
+      </w:r>
+    </w:p>
+    <w:p>
+      <w:pPr>
+        <w:spacing w:before="240" w:after="240"/>
+      </w:pPr>
+      <w:r>
+        <w:t>Capa 5: Capa de Sesión</w:t>
+      </w:r>
     </w:p>
     <w:p>
       <w:pPr>
@@ -7086,14 +7413,6 @@
       </w:pPr>
       <w:r>
         <w:lastRenderedPageBreak/>
-        <w:t>Capa 5: Capa de Sesión</w:t>
-      </w:r>
-    </w:p>
-    <w:p>
-      <w:pPr>
-        <w:spacing w:before="240" w:after="240"/>
-      </w:pPr>
-      <w:r>
         <w:t>La capa de sesión establece, administra y finaliza las conexiones (sesiones) entre aplicaciones, encargándose de la sincronización y el control del diálogo entre sistemas. Al igual que la capa de transporte, su función es principalmente de software.</w:t>
       </w:r>
     </w:p>
@@ -7141,11 +7460,7 @@
         <w:ind w:left="360"/>
       </w:pPr>
       <w:r>
-        <w:t>28</w:t>
-      </w:r>
-      <w:proofErr w:type="gramStart"/>
-      <w:r>
-        <w:t>-</w:t>
+        <w:t>28-</w:t>
       </w:r>
       <w:r>
         <w:rPr>
@@ -7155,30 +7470,14 @@
         <w:t xml:space="preserve">  </w:t>
       </w:r>
       <w:r>
-        <w:t>Realizar</w:t>
-      </w:r>
-      <w:proofErr w:type="gramEnd"/>
-      <w:r>
-        <w:t xml:space="preserve"> cuestionario online y copiar el resultado: (1 por cada integrante) </w:t>
+        <w:t xml:space="preserve">Realizar cuestionario online y copiar el resultado: (1 por cada integrante) </w:t>
       </w:r>
       <w:hyperlink r:id="rId14" w:history="1">
         <w:r>
           <w:rPr>
             <w:rStyle w:val="Hipervnculo"/>
           </w:rPr>
-          <w:t>https://es.educaplay.com/</w:t>
-        </w:r>
-        <w:r>
-          <w:rPr>
-            <w:rStyle w:val="Hipervnculo"/>
-          </w:rPr>
-          <w:t>e</w:t>
-        </w:r>
-        <w:r>
-          <w:rPr>
-            <w:rStyle w:val="Hipervnculo"/>
-          </w:rPr>
-          <w:t>s/recursoseducativos/706834/test_de_redes_y_comunicaciones.htm</w:t>
+          <w:t>https://es.educaplay.com/es/recursoseducativos/706834/test_de_redes_y_comunicaciones.htm</w:t>
         </w:r>
       </w:hyperlink>
     </w:p>
@@ -7201,41 +7500,21 @@
         <w:spacing w:before="240" w:after="240"/>
       </w:pPr>
       <w:r>
-        <w:t xml:space="preserve">Cristian Gutierrez Cruz: </w:t>
-      </w:r>
-      <w:r>
-        <w:t>Puntos</w:t>
-      </w:r>
-      <w:r>
-        <w:t xml:space="preserve"> </w:t>
-      </w:r>
-      <w:r>
-        <w:t>70</w:t>
-      </w:r>
-      <w:r>
-        <w:t xml:space="preserve"> </w:t>
-      </w:r>
-      <w:r>
-        <w:t>Tiempo</w:t>
-      </w:r>
-      <w:r>
-        <w:t xml:space="preserve"> </w:t>
-      </w:r>
-      <w:r>
-        <w:t>02:50</w:t>
-      </w:r>
-      <w:r>
-        <w:t xml:space="preserve"> </w:t>
-      </w:r>
-      <w:r>
-        <w:t>Aciertos</w:t>
-      </w:r>
-      <w:r>
-        <w:t xml:space="preserve"> </w:t>
-      </w:r>
-      <w:r>
-        <w:t>7 / 10</w:t>
-      </w:r>
+        <w:t>Cristian Gutierrez Cruz: Puntos 70 Tiempo 02:50 Aciertos 7 / 10</w:t>
+      </w:r>
+    </w:p>
+    <w:p>
+      <w:pPr>
+        <w:spacing w:before="240" w:after="240"/>
+      </w:pPr>
+      <w:r>
+        <w:t>Julieta Lazcano: Puntos 90, 09:47 9/10</w:t>
+      </w:r>
+    </w:p>
+    <w:p>
+      <w:pPr>
+        <w:spacing w:before="240" w:after="240"/>
+      </w:pPr>
     </w:p>
     <w:p>
       <w:pPr>
@@ -7385,63 +7664,80 @@
       </w:r>
       <w:proofErr w:type="spellEnd"/>
       <w:r>
-        <w:t xml:space="preserve">, switches, </w:t>
-      </w:r>
-      <w:proofErr w:type="spellStart"/>
+        <w:t xml:space="preserve">, </w:t>
+      </w:r>
+      <w:proofErr w:type="spellStart"/>
+      <w:r>
+        <w:t>switches</w:t>
+      </w:r>
+      <w:proofErr w:type="spellEnd"/>
+      <w:r>
+        <w:t xml:space="preserve">, </w:t>
+      </w:r>
+      <w:proofErr w:type="spellStart"/>
+      <w:r>
+        <w:t>routers</w:t>
+      </w:r>
+      <w:proofErr w:type="spellEnd"/>
       <w:proofErr w:type="gramStart"/>
       <w:r>
+        <w:t>)por</w:t>
+      </w:r>
+      <w:proofErr w:type="gramEnd"/>
+      <w:r>
+        <w:t xml:space="preserve"> varios tipos de  cables de cobre o cables de fibra </w:t>
+      </w:r>
+      <w:r>
+        <w:t>óptica</w:t>
+      </w:r>
+    </w:p>
+    <w:p>
+      <w:pPr>
+        <w:spacing w:before="240" w:after="240"/>
+        <w:ind w:left="360"/>
+      </w:pPr>
+    </w:p>
+    <w:p>
+      <w:pPr>
+        <w:spacing w:before="240" w:after="240"/>
+        <w:ind w:left="360"/>
+      </w:pPr>
+      <w:r>
+        <w:t xml:space="preserve">Se implementa principalmente a </w:t>
+      </w:r>
+      <w:r>
+        <w:t>través</w:t>
+      </w:r>
+      <w:r>
+        <w:t xml:space="preserve"> de cables de red como cat5e, cat6, etc</w:t>
+      </w:r>
+      <w:proofErr w:type="gramStart"/>
+      <w:r>
+        <w:t>. ,</w:t>
+      </w:r>
+      <w:proofErr w:type="gramEnd"/>
+      <w:r>
+        <w:t xml:space="preserve"> conectores RJ45, tarjetas de red, </w:t>
+      </w:r>
+      <w:proofErr w:type="spellStart"/>
+      <w:r>
+        <w:t>switches</w:t>
+      </w:r>
+      <w:proofErr w:type="spellEnd"/>
+      <w:r>
+        <w:t xml:space="preserve"> y </w:t>
+      </w:r>
+      <w:proofErr w:type="spellStart"/>
+      <w:r>
         <w:t>routers</w:t>
       </w:r>
       <w:proofErr w:type="spellEnd"/>
       <w:r>
-        <w:t>)por</w:t>
-      </w:r>
-      <w:proofErr w:type="gramEnd"/>
-      <w:r>
-        <w:t xml:space="preserve"> varios tipos de  cables de cobre o cables de fibra </w:t>
-      </w:r>
-      <w:r>
-        <w:t>óptica</w:t>
-      </w:r>
-    </w:p>
-    <w:p>
-      <w:pPr>
-        <w:spacing w:before="240" w:after="240"/>
-        <w:ind w:left="360"/>
-      </w:pPr>
-    </w:p>
-    <w:p>
-      <w:pPr>
-        <w:spacing w:before="240" w:after="240"/>
-        <w:ind w:left="360"/>
-      </w:pPr>
-      <w:r>
-        <w:t xml:space="preserve">Se implementa principalmente a </w:t>
-      </w:r>
-      <w:r>
-        <w:t>través</w:t>
-      </w:r>
-      <w:r>
-        <w:t xml:space="preserve"> de cables de red como cat5e, cat6, </w:t>
-      </w:r>
-      <w:proofErr w:type="gramStart"/>
-      <w:r>
-        <w:t>etc. ,</w:t>
-      </w:r>
-      <w:proofErr w:type="gramEnd"/>
-      <w:r>
-        <w:t xml:space="preserve"> conectores RJ45, tarjetas de red, </w:t>
-      </w:r>
-      <w:r>
-        <w:t xml:space="preserve">switches y </w:t>
-      </w:r>
-      <w:proofErr w:type="spellStart"/>
-      <w:r>
-        <w:t>routers</w:t>
-      </w:r>
-      <w:proofErr w:type="spellEnd"/>
-      <w:r>
-        <w:t>. Ethernet puede funcionar en varias velocidades: 10 Mbps (Ethernet), 100 Mbps (</w:t>
+        <w:t xml:space="preserve">. Ethernet puede funcionar en varias </w:t>
+      </w:r>
+      <w:r>
+        <w:lastRenderedPageBreak/>
+        <w:t>velocidades: 10 Mbps (Ethernet), 100 Mbps (</w:t>
       </w:r>
       <w:proofErr w:type="spellStart"/>
       <w:r>
@@ -7449,12 +7745,20 @@
       </w:r>
       <w:proofErr w:type="spellEnd"/>
       <w:r>
-        <w:t xml:space="preserve"> Ethernet), 1 Gbps (Gigabit Ethernet), 10 Gbps, y superiores.</w:t>
+        <w:t xml:space="preserve"> Ethernet), 1 </w:t>
+      </w:r>
+      <w:proofErr w:type="spellStart"/>
+      <w:r>
+        <w:t>Gbps</w:t>
+      </w:r>
+      <w:proofErr w:type="spellEnd"/>
+      <w:r>
+        <w:t xml:space="preserve"> (Gigabit Ethernet), 10 Gbps, y superiores.</w:t>
       </w:r>
     </w:p>
     <w:tbl>
       <w:tblPr>
-        <w:tblStyle w:val="Tablaconcuadrcula4-nfasis5"/>
+        <w:tblStyle w:val="Tabladecuadrcula4-nfasis5"/>
         <w:tblW w:w="0" w:type="auto"/>
         <w:tblLook w:val="04A0" w:firstRow="1" w:lastRow="0" w:firstColumn="1" w:lastColumn="0" w:noHBand="0" w:noVBand="1"/>
       </w:tblPr>
@@ -7476,7 +7780,6 @@
               <w:spacing w:before="240" w:after="240"/>
             </w:pPr>
             <w:r>
-              <w:lastRenderedPageBreak/>
               <w:t>Ventajas</w:t>
             </w:r>
           </w:p>
@@ -7739,7 +8042,7 @@
     </w:p>
     <w:tbl>
       <w:tblPr>
-        <w:tblStyle w:val="Tablaconcuadrcula4-nfasis5"/>
+        <w:tblStyle w:val="Tabladecuadrcula4-nfasis5"/>
         <w:tblW w:w="0" w:type="auto"/>
         <w:tblLook w:val="04A0" w:firstRow="1" w:lastRow="0" w:firstColumn="1" w:lastColumn="0" w:noHBand="0" w:noVBand="1"/>
       </w:tblPr>
@@ -7921,11 +8224,7 @@
         <w:ind w:left="360"/>
       </w:pPr>
       <w:r>
-        <w:t>31</w:t>
-      </w:r>
-      <w:proofErr w:type="gramStart"/>
-      <w:r>
-        <w:t>-</w:t>
+        <w:t>31-</w:t>
       </w:r>
       <w:r>
         <w:rPr>
@@ -7935,39 +8234,35 @@
         <w:t xml:space="preserve">  </w:t>
       </w:r>
       <w:r>
-        <w:t>¿</w:t>
+        <w:t>¿Qué protocolos se usan para enviar y recibir correo?</w:t>
+      </w:r>
+    </w:p>
+    <w:p>
+      <w:pPr>
+        <w:spacing w:before="240" w:after="240"/>
+        <w:ind w:left="360"/>
+      </w:pPr>
+      <w:r>
+        <w:t>Para enviar correo:</w:t>
+      </w:r>
+    </w:p>
+    <w:p>
+      <w:pPr>
+        <w:spacing w:before="240" w:after="240"/>
+        <w:ind w:left="360"/>
+        <w:rPr>
+          <w:lang w:val="es-AR"/>
+        </w:rPr>
+      </w:pPr>
+      <w:proofErr w:type="gramStart"/>
+      <w:r>
+        <w:rPr>
+          <w:lang w:val="es-AR"/>
+        </w:rPr>
+        <w:t>SMTP(</w:t>
       </w:r>
       <w:proofErr w:type="gramEnd"/>
       <w:r>
-        <w:t>Qué protocolos se usan para enviar y recibir correo?</w:t>
-      </w:r>
-    </w:p>
-    <w:p>
-      <w:pPr>
-        <w:spacing w:before="240" w:after="240"/>
-        <w:ind w:left="360"/>
-      </w:pPr>
-      <w:r>
-        <w:t>Para enviar correo:</w:t>
-      </w:r>
-    </w:p>
-    <w:p>
-      <w:pPr>
-        <w:spacing w:before="240" w:after="240"/>
-        <w:ind w:left="360"/>
-        <w:rPr>
-          <w:lang w:val="es-AR"/>
-        </w:rPr>
-      </w:pPr>
-      <w:proofErr w:type="gramStart"/>
-      <w:r>
-        <w:rPr>
-          <w:lang w:val="es-AR"/>
-        </w:rPr>
-        <w:t>SMTP(</w:t>
-      </w:r>
-      <w:proofErr w:type="gramEnd"/>
-      <w:r>
         <w:rPr>
           <w:lang w:val="es-AR"/>
         </w:rPr>
@@ -8070,19 +8365,7 @@
         <w:rPr>
           <w:lang w:val="es-AR"/>
         </w:rPr>
-        <w:t xml:space="preserve"> versión 3)</w:t>
-      </w:r>
-      <w:r>
-        <w:rPr>
-          <w:lang w:val="es-AR"/>
-        </w:rPr>
-        <w:t xml:space="preserve"> </w:t>
-      </w:r>
-      <w:r>
-        <w:rPr>
-          <w:lang w:val="es-AR"/>
-        </w:rPr>
-        <w:t>Permite descargar los correos desde el servidor al dispositivo del usuario y por lo general, los elimina del servidor después de descargarlos.</w:t>
+        <w:t xml:space="preserve"> versión 3) Permite descargar los correos desde el servidor al dispositivo del usuario y por lo general, los elimina del servidor después de descargarlos.</w:t>
       </w:r>
     </w:p>
     <w:p>
@@ -8125,13 +8408,7 @@
         <w:rPr>
           <w:lang w:val="es-AR"/>
         </w:rPr>
-        <w:t>)</w:t>
-      </w:r>
-      <w:r>
-        <w:rPr>
-          <w:lang w:val="es-AR"/>
-        </w:rPr>
-        <w:t xml:space="preserve"> </w:t>
+        <w:t xml:space="preserve">) </w:t>
       </w:r>
       <w:r>
         <w:rPr>
@@ -8170,11 +8447,7 @@
         <w:ind w:left="360"/>
       </w:pPr>
       <w:r>
-        <w:t>32</w:t>
-      </w:r>
-      <w:proofErr w:type="gramStart"/>
-      <w:r>
-        <w:t>-</w:t>
+        <w:t>32-</w:t>
       </w:r>
       <w:r>
         <w:rPr>
@@ -8184,11 +8457,7 @@
         <w:t xml:space="preserve">  </w:t>
       </w:r>
       <w:r>
-        <w:t>¿</w:t>
-      </w:r>
-      <w:proofErr w:type="gramEnd"/>
-      <w:r>
-        <w:t>Qué protocolo puede usarse para leer correo recibido?</w:t>
+        <w:t>¿Qué protocolo puede usarse para leer correo recibido?</w:t>
       </w:r>
     </w:p>
     <w:p>
@@ -8206,29 +8475,22 @@
         <w:ind w:left="360"/>
       </w:pPr>
       <w:r>
-        <w:t>IMAP: Permite visualizar y administrar los correos directamente en el servidor, manteniéndolos sincronizados en todos los</w:t>
-      </w:r>
-      <w:r>
-        <w:t xml:space="preserve"> dispositivos.</w:t>
-      </w:r>
-    </w:p>
-    <w:p>
-      <w:pPr>
-        <w:spacing w:before="240" w:after="240"/>
-        <w:ind w:left="360"/>
-      </w:pPr>
-    </w:p>
-    <w:p>
-      <w:pPr>
-        <w:spacing w:before="240" w:after="240"/>
-        <w:ind w:left="360"/>
-      </w:pPr>
-      <w:r>
-        <w:t>33</w:t>
-      </w:r>
-      <w:proofErr w:type="gramStart"/>
-      <w:r>
-        <w:t>-</w:t>
+        <w:t>IMAP: Permite visualizar y administrar los correos directamente en el servidor, manteniéndolos sincronizados en todos los dispositivos.</w:t>
+      </w:r>
+    </w:p>
+    <w:p>
+      <w:pPr>
+        <w:spacing w:before="240" w:after="240"/>
+        <w:ind w:left="360"/>
+      </w:pPr>
+    </w:p>
+    <w:p>
+      <w:pPr>
+        <w:spacing w:before="240" w:after="240"/>
+        <w:ind w:left="360"/>
+      </w:pPr>
+      <w:r>
+        <w:t>33-</w:t>
       </w:r>
       <w:r>
         <w:rPr>
@@ -8238,16 +8500,12 @@
         <w:t xml:space="preserve">  </w:t>
       </w:r>
       <w:r>
-        <w:t>Diferencias</w:t>
-      </w:r>
-      <w:proofErr w:type="gramEnd"/>
-      <w:r>
-        <w:t xml:space="preserve"> entre IPV4 e IPV6</w:t>
+        <w:t>Diferencias entre IPV4 e IPV6</w:t>
       </w:r>
     </w:p>
     <w:tbl>
       <w:tblPr>
-        <w:tblStyle w:val="Tablaconcuadrcula4-nfasis5"/>
+        <w:tblStyle w:val="Tabladecuadrcula4-nfasis5"/>
         <w:tblW w:w="0" w:type="auto"/>
         <w:tblLook w:val="04A0" w:firstRow="1" w:lastRow="0" w:firstColumn="1" w:lastColumn="0" w:noHBand="0" w:noVBand="1"/>
       </w:tblPr>
@@ -8314,15 +8572,7 @@
               <w:spacing w:before="240" w:after="240"/>
             </w:pPr>
             <w:r>
-              <w:t xml:space="preserve">Tamaño </w:t>
-            </w:r>
-            <w:proofErr w:type="gramStart"/>
-            <w:r>
-              <w:t>de  la</w:t>
-            </w:r>
-            <w:proofErr w:type="gramEnd"/>
-            <w:r>
-              <w:t xml:space="preserve"> dirección</w:t>
+              <w:t>Tamaño de  la dirección</w:t>
             </w:r>
           </w:p>
         </w:tc>
@@ -8389,6 +8639,7 @@
               <w:cnfStyle w:val="000000000000" w:firstRow="0" w:lastRow="0" w:firstColumn="0" w:lastColumn="0" w:oddVBand="0" w:evenVBand="0" w:oddHBand="0" w:evenHBand="0" w:firstRowFirstColumn="0" w:firstRowLastColumn="0" w:lastRowFirstColumn="0" w:lastRowLastColumn="0"/>
             </w:pPr>
             <w:r>
+              <w:lastRenderedPageBreak/>
               <w:t>192.168.0.1</w:t>
             </w:r>
           </w:p>
@@ -8403,6 +8654,7 @@
               <w:cnfStyle w:val="000000000000" w:firstRow="0" w:lastRow="0" w:firstColumn="0" w:lastColumn="0" w:oddVBand="0" w:evenVBand="0" w:oddHBand="0" w:evenHBand="0" w:firstRowFirstColumn="0" w:firstRowLastColumn="0" w:lastRowFirstColumn="0" w:lastRowLastColumn="0"/>
             </w:pPr>
             <w:r>
+              <w:lastRenderedPageBreak/>
               <w:t>Hexadecimal separado por dos puntos</w:t>
             </w:r>
           </w:p>
@@ -8412,13 +8664,9 @@
               <w:cnfStyle w:val="000000000000" w:firstRow="0" w:lastRow="0" w:firstColumn="0" w:lastColumn="0" w:oddVBand="0" w:evenVBand="0" w:oddHBand="0" w:evenHBand="0" w:firstRowFirstColumn="0" w:firstRowLastColumn="0" w:lastRowFirstColumn="0" w:lastRowLastColumn="0"/>
             </w:pPr>
             <w:r>
-              <w:t>2001:0db8:85a3:08d3:1319:8a2</w:t>
+              <w:lastRenderedPageBreak/>
+              <w:t>2001:0db8:85a3:08d3:1319:8a2e:0370:7334</w:t>
             </w:r>
-            <w:proofErr w:type="gramStart"/>
-            <w:r>
-              <w:t>e:0370:7334</w:t>
-            </w:r>
-            <w:proofErr w:type="gramEnd"/>
           </w:p>
         </w:tc>
       </w:tr>
@@ -8549,11 +8797,7 @@
         <w:ind w:left="360"/>
       </w:pPr>
       <w:r>
-        <w:t>34</w:t>
-      </w:r>
-      <w:proofErr w:type="gramStart"/>
-      <w:r>
-        <w:t>-</w:t>
+        <w:t>34-</w:t>
       </w:r>
       <w:r>
         <w:rPr>
@@ -8563,11 +8807,7 @@
         <w:t xml:space="preserve">  </w:t>
       </w:r>
       <w:r>
-        <w:t>(</w:t>
-      </w:r>
-      <w:proofErr w:type="gramEnd"/>
-      <w:r>
-        <w:t xml:space="preserve">Individual para cada integrante del grupo) ¿Qué experiencia tienen en redes? Ejemplos.: Accedo y configuro el </w:t>
+        <w:t xml:space="preserve">(Individual para cada integrante del grupo) ¿Qué experiencia tienen en redes? Ejemplos.: Accedo y configuro el </w:t>
       </w:r>
       <w:proofErr w:type="spellStart"/>
       <w:r>
@@ -8624,6 +8864,50 @@
       </w:pPr>
       <w:r>
         <w:t>Cristian Gutierrez Cruz: No tengo ninguna experiencia</w:t>
+      </w:r>
+    </w:p>
+    <w:p>
+      <w:pPr>
+        <w:spacing w:before="240" w:after="240"/>
+      </w:pPr>
+      <w:r>
+        <w:t>Julieta</w:t>
+      </w:r>
+      <w:r>
+        <w:t xml:space="preserve"> Lazcano: </w:t>
+      </w:r>
+      <w:r>
+        <w:t xml:space="preserve">Tengo experiencia en configuración de redes tanto a nivel hogareño como en entornos de oficina. He accedido a </w:t>
+      </w:r>
+      <w:proofErr w:type="spellStart"/>
+      <w:r>
+        <w:t>routers</w:t>
+      </w:r>
+      <w:proofErr w:type="spellEnd"/>
+      <w:r>
+        <w:t xml:space="preserve"> como administrador para realizar configuraciones avanzadas, como asignación de direcciones IP, configuración de puerta de enlace</w:t>
+      </w:r>
+      <w:r>
+        <w:t>, mascara de subred</w:t>
+      </w:r>
+      <w:r>
+        <w:t xml:space="preserve"> y servidores DNS, y personalización del SSID y protocolos de seguridad (WEP y WPA2). También he realizado la instalación de puestos de red, incluyendo el armado y cableado de rosetas de red, el </w:t>
+      </w:r>
+      <w:proofErr w:type="spellStart"/>
+      <w:r>
+        <w:t>crimpeo</w:t>
+      </w:r>
+      <w:proofErr w:type="spellEnd"/>
+      <w:r>
+        <w:t xml:space="preserve"> de </w:t>
+      </w:r>
+      <w:proofErr w:type="spellStart"/>
+      <w:r>
+        <w:t>patchcords</w:t>
+      </w:r>
+      <w:proofErr w:type="spellEnd"/>
+      <w:r>
+        <w:t xml:space="preserve"> siguiendo normas T568A y T568B, y la conexión de impresoras de red mediante IP estática.</w:t>
       </w:r>
     </w:p>
     <w:p>
@@ -8646,7 +8930,7 @@
 </file>
 
 <file path=word/numbering.xml><?xml version="1.0" encoding="utf-8"?>
-<w:numbering xmlns:wpc="http://schemas.microsoft.com/office/word/2010/wordprocessingCanvas" xmlns:cx="http://schemas.microsoft.com/office/drawing/2014/chartex" xmlns:cx1="http://schemas.microsoft.com/office/drawing/2015/9/8/chartex" xmlns:cx2="http://schemas.microsoft.com/office/drawing/2015/10/21/chartex" xmlns:cx3="http://schemas.microsoft.com/office/drawing/2016/5/9/chartex" xmlns:cx4="http://schemas.microsoft.com/office/drawing/2016/5/10/chartex" xmlns:cx5="http://schemas.microsoft.com/office/drawing/2016/5/11/chartex" xmlns:cx6="http://schemas.microsoft.com/office/drawing/2016/5/12/chartex" xmlns:cx7="http://schemas.microsoft.com/office/drawing/2016/5/13/chartex" xmlns:cx8="http://schemas.microsoft.com/office/drawing/2016/5/14/chartex" xmlns:mc="http://schemas.openxmlformats.org/markup-compatibility/2006" xmlns:aink="http://schemas.microsoft.com/office/drawing/2016/ink" xmlns:am3d="http://schemas.microsoft.com/office/drawing/2017/model3d" xmlns:o="urn:schemas-microsoft-com:office:office" xmlns:oel="http://schemas.microsoft.com/office/2019/extlst" xmlns:r="http://schemas.openxmlformats.org/officeDocument/2006/relationships" xmlns:m="http://schemas.openxmlformats.org/officeDocument/2006/math" xmlns:v="urn:schemas-microsoft-com:vml" xmlns:wp14="http://schemas.microsoft.com/office/word/2010/wordprocessingDrawing" xmlns:wp="http://schemas.openxmlformats.org/drawingml/2006/wordprocessingDrawing" xmlns:w10="urn:schemas-microsoft-com:office:word" xmlns:w="http://schemas.openxmlformats.org/wordprocessingml/2006/main" xmlns:w14="http://schemas.microsoft.com/office/word/2010/wordml" xmlns:w15="http://schemas.microsoft.com/office/word/2012/wordml" xmlns:w16cex="http://schemas.microsoft.com/office/word/2018/wordml/cex" xmlns:w16cid="http://schemas.microsoft.com/office/word/2016/wordml/cid" xmlns:w16="http://schemas.microsoft.com/office/word/2018/wordml" xmlns:w16du="http://schemas.microsoft.com/office/word/2023/wordml/word16du" xmlns:w16sdtdh="http://schemas.microsoft.com/office/word/2020/wordml/sdtdatahash" xmlns:w16se="http://schemas.microsoft.com/office/word/2015/wordml/symex" xmlns:wpg="http://schemas.microsoft.com/office/word/2010/wordprocessingGroup" xmlns:wpi="http://schemas.microsoft.com/office/word/2010/wordprocessingInk" xmlns:wne="http://schemas.microsoft.com/office/word/2006/wordml" xmlns:wps="http://schemas.microsoft.com/office/word/2010/wordprocessingShape" mc:Ignorable="w14 w15 w16se w16cid w16 w16cex w16sdtdh w16du wp14">
+<w:numbering xmlns:wpc="http://schemas.microsoft.com/office/word/2010/wordprocessingCanvas" xmlns:mc="http://schemas.openxmlformats.org/markup-compatibility/2006" xmlns:o="urn:schemas-microsoft-com:office:office" xmlns:r="http://schemas.openxmlformats.org/officeDocument/2006/relationships" xmlns:m="http://schemas.openxmlformats.org/officeDocument/2006/math" xmlns:v="urn:schemas-microsoft-com:vml" xmlns:wp14="http://schemas.microsoft.com/office/word/2010/wordprocessingDrawing" xmlns:wp="http://schemas.openxmlformats.org/drawingml/2006/wordprocessingDrawing" xmlns:w10="urn:schemas-microsoft-com:office:word" xmlns:w="http://schemas.openxmlformats.org/wordprocessingml/2006/main" xmlns:w14="http://schemas.microsoft.com/office/word/2010/wordml" xmlns:w15="http://schemas.microsoft.com/office/word/2012/wordml" xmlns:wpg="http://schemas.microsoft.com/office/word/2010/wordprocessingGroup" xmlns:wpi="http://schemas.microsoft.com/office/word/2010/wordprocessingInk" xmlns:wne="http://schemas.microsoft.com/office/word/2006/wordml" xmlns:wps="http://schemas.microsoft.com/office/word/2010/wordprocessingShape" mc:Ignorable="w14 w15 wp14">
   <w:abstractNum w:abstractNumId="0" w15:restartNumberingAfterBreak="0">
     <w:nsid w:val="05B06103"/>
     <w:multiLevelType w:val="hybridMultilevel"/>
@@ -11874,80 +12158,80 @@
       </w:rPr>
     </w:lvl>
   </w:abstractNum>
-  <w:num w:numId="1" w16cid:durableId="1277642189">
+  <w:num w:numId="1">
     <w:abstractNumId w:val="8"/>
   </w:num>
-  <w:num w:numId="2" w16cid:durableId="241793265">
+  <w:num w:numId="2">
     <w:abstractNumId w:val="21"/>
   </w:num>
-  <w:num w:numId="3" w16cid:durableId="265388030">
+  <w:num w:numId="3">
     <w:abstractNumId w:val="1"/>
   </w:num>
-  <w:num w:numId="4" w16cid:durableId="1400715674">
+  <w:num w:numId="4">
     <w:abstractNumId w:val="0"/>
   </w:num>
-  <w:num w:numId="5" w16cid:durableId="855853463">
+  <w:num w:numId="5">
     <w:abstractNumId w:val="20"/>
   </w:num>
-  <w:num w:numId="6" w16cid:durableId="166482255">
+  <w:num w:numId="6">
     <w:abstractNumId w:val="19"/>
   </w:num>
-  <w:num w:numId="7" w16cid:durableId="203520916">
+  <w:num w:numId="7">
     <w:abstractNumId w:val="16"/>
   </w:num>
-  <w:num w:numId="8" w16cid:durableId="1422339411">
+  <w:num w:numId="8">
     <w:abstractNumId w:val="22"/>
   </w:num>
-  <w:num w:numId="9" w16cid:durableId="59258839">
+  <w:num w:numId="9">
     <w:abstractNumId w:val="13"/>
   </w:num>
-  <w:num w:numId="10" w16cid:durableId="2103985807">
+  <w:num w:numId="10">
     <w:abstractNumId w:val="2"/>
   </w:num>
-  <w:num w:numId="11" w16cid:durableId="500043399">
+  <w:num w:numId="11">
     <w:abstractNumId w:val="4"/>
   </w:num>
-  <w:num w:numId="12" w16cid:durableId="235093862">
+  <w:num w:numId="12">
     <w:abstractNumId w:val="15"/>
   </w:num>
-  <w:num w:numId="13" w16cid:durableId="1375808863">
+  <w:num w:numId="13">
     <w:abstractNumId w:val="12"/>
   </w:num>
-  <w:num w:numId="14" w16cid:durableId="1478885687">
+  <w:num w:numId="14">
     <w:abstractNumId w:val="18"/>
   </w:num>
-  <w:num w:numId="15" w16cid:durableId="820732276">
+  <w:num w:numId="15">
     <w:abstractNumId w:val="6"/>
   </w:num>
-  <w:num w:numId="16" w16cid:durableId="1303341744">
+  <w:num w:numId="16">
     <w:abstractNumId w:val="10"/>
   </w:num>
-  <w:num w:numId="17" w16cid:durableId="1010914348">
+  <w:num w:numId="17">
     <w:abstractNumId w:val="9"/>
   </w:num>
-  <w:num w:numId="18" w16cid:durableId="1018578597">
+  <w:num w:numId="18">
     <w:abstractNumId w:val="14"/>
   </w:num>
-  <w:num w:numId="19" w16cid:durableId="1208761940">
+  <w:num w:numId="19">
     <w:abstractNumId w:val="3"/>
   </w:num>
-  <w:num w:numId="20" w16cid:durableId="876284487">
+  <w:num w:numId="20">
     <w:abstractNumId w:val="17"/>
   </w:num>
-  <w:num w:numId="21" w16cid:durableId="1069229747">
+  <w:num w:numId="21">
     <w:abstractNumId w:val="11"/>
   </w:num>
-  <w:num w:numId="22" w16cid:durableId="1156066112">
+  <w:num w:numId="22">
     <w:abstractNumId w:val="5"/>
   </w:num>
-  <w:num w:numId="23" w16cid:durableId="193352755">
+  <w:num w:numId="23">
     <w:abstractNumId w:val="7"/>
   </w:num>
 </w:numbering>
 </file>
 
 <file path=word/styles.xml><?xml version="1.0" encoding="utf-8"?>
-<w:styles xmlns:mc="http://schemas.openxmlformats.org/markup-compatibility/2006" xmlns:r="http://schemas.openxmlformats.org/officeDocument/2006/relationships" xmlns:w="http://schemas.openxmlformats.org/wordprocessingml/2006/main" xmlns:w14="http://schemas.microsoft.com/office/word/2010/wordml" xmlns:w15="http://schemas.microsoft.com/office/word/2012/wordml" xmlns:w16cex="http://schemas.microsoft.com/office/word/2018/wordml/cex" xmlns:w16cid="http://schemas.microsoft.com/office/word/2016/wordml/cid" xmlns:w16="http://schemas.microsoft.com/office/word/2018/wordml" xmlns:w16du="http://schemas.microsoft.com/office/word/2023/wordml/word16du" xmlns:w16sdtdh="http://schemas.microsoft.com/office/word/2020/wordml/sdtdatahash" xmlns:w16se="http://schemas.microsoft.com/office/word/2015/wordml/symex" mc:Ignorable="w14 w15 w16se w16cid w16 w16cex w16sdtdh w16du">
+<w:styles xmlns:mc="http://schemas.openxmlformats.org/markup-compatibility/2006" xmlns:r="http://schemas.openxmlformats.org/officeDocument/2006/relationships" xmlns:w="http://schemas.openxmlformats.org/wordprocessingml/2006/main" xmlns:w14="http://schemas.microsoft.com/office/word/2010/wordml" xmlns:w15="http://schemas.microsoft.com/office/word/2012/wordml" mc:Ignorable="w14 w15">
   <w:docDefaults>
     <w:rPrDefault>
       <w:rPr>
@@ -11963,7 +12247,7 @@
       </w:pPr>
     </w:pPrDefault>
   </w:docDefaults>
-  <w:latentStyles w:defLockedState="0" w:defUIPriority="99" w:defSemiHidden="0" w:defUnhideWhenUsed="0" w:defQFormat="0" w:count="376">
+  <w:latentStyles w:defLockedState="0" w:defUIPriority="99" w:defSemiHidden="0" w:defUnhideWhenUsed="0" w:defQFormat="0" w:count="371">
     <w:lsdException w:name="Normal" w:uiPriority="0" w:qFormat="1"/>
     <w:lsdException w:name="heading 1" w:uiPriority="9" w:qFormat="1"/>
     <w:lsdException w:name="heading 2" w:semiHidden="1" w:uiPriority="9" w:unhideWhenUsed="1" w:qFormat="1"/>
@@ -12335,11 +12619,6 @@
     <w:lsdException w:name="List Table 5 Dark Accent 6" w:uiPriority="50"/>
     <w:lsdException w:name="List Table 6 Colorful Accent 6" w:uiPriority="51"/>
     <w:lsdException w:name="List Table 7 Colorful Accent 6" w:uiPriority="52"/>
-    <w:lsdException w:name="Mention" w:semiHidden="1" w:unhideWhenUsed="1"/>
-    <w:lsdException w:name="Smart Hyperlink" w:semiHidden="1" w:unhideWhenUsed="1"/>
-    <w:lsdException w:name="Hashtag" w:semiHidden="1" w:unhideWhenUsed="1"/>
-    <w:lsdException w:name="Unresolved Mention" w:semiHidden="1" w:unhideWhenUsed="1"/>
-    <w:lsdException w:name="Smart Link" w:semiHidden="1" w:unhideWhenUsed="1"/>
   </w:latentStyles>
   <w:style w:type="paragraph" w:default="1" w:styleId="Normal">
     <w:name w:val="Normal"/>
@@ -12462,6 +12741,7 @@
   <w:style w:type="character" w:default="1" w:styleId="Fuentedeprrafopredeter">
     <w:name w:val="Default Paragraph Font"/>
     <w:uiPriority w:val="1"/>
+    <w:semiHidden/>
     <w:unhideWhenUsed/>
   </w:style>
   <w:style w:type="table" w:default="1" w:styleId="Tablanormal">
@@ -12496,7 +12776,7 @@
       </w:tblCellMar>
     </w:tblPr>
   </w:style>
-  <w:style w:type="paragraph" w:styleId="Ttulo">
+  <w:style w:type="paragraph" w:styleId="Puesto">
     <w:name w:val="Title"/>
     <w:basedOn w:val="Normal"/>
     <w:next w:val="Normal"/>
@@ -12564,7 +12844,7 @@
       <w:u w:val="single"/>
     </w:rPr>
   </w:style>
-  <w:style w:type="character" w:styleId="Mencinsinresolver">
+  <w:style w:type="character" w:customStyle="1" w:styleId="UnresolvedMention">
     <w:name w:val="Unresolved Mention"/>
     <w:basedOn w:val="Fuentedeprrafopredeter"/>
     <w:uiPriority w:val="99"/>
@@ -12607,7 +12887,7 @@
       </w:tblBorders>
     </w:tblPr>
   </w:style>
-  <w:style w:type="table" w:styleId="Tablaconcuadrcula4-nfasis5">
+  <w:style w:type="table" w:styleId="Tabladecuadrcula4-nfasis5">
     <w:name w:val="Grid Table 4 Accent 5"/>
     <w:basedOn w:val="Tablanormal"/>
     <w:uiPriority w:val="49"/>
@@ -13011,7 +13291,7 @@
 </file>
 
 <file path=customXml/itemProps1.xml><?xml version="1.0" encoding="utf-8"?>
-<ds:datastoreItem xmlns:ds="http://schemas.openxmlformats.org/officeDocument/2006/customXml" ds:itemID="{C5C43A9E-DDC8-41BA-9C69-E5A32EC175E0}">
+<ds:datastoreItem xmlns:ds="http://schemas.openxmlformats.org/officeDocument/2006/customXml" ds:itemID="{1FE9C512-E946-4D1C-9FB1-F04C0FA311D7}">
   <ds:schemaRefs>
     <ds:schemaRef ds:uri="http://schemas.openxmlformats.org/officeDocument/2006/bibliography"/>
   </ds:schemaRefs>

</xml_diff>